<commit_message>
final edit exp 1
</commit_message>
<xml_diff>
--- a/Experiment_1/Experiment_1_Worksheet.docx
+++ b/Experiment_1/Experiment_1_Worksheet.docx
@@ -562,9 +562,9 @@
     </w:p>
     <w:tbl>
       <w:tblPr>
-        <w:tblStyle w:val="TableGrid"/>
+        <w:tblStyle w:val="PlainTable3"/>
         <w:tblW w:w="0" w:type="auto"/>
-        <w:tblLook w:val="04A0" w:firstRow="1" w:lastRow="0" w:firstColumn="1" w:lastColumn="0" w:noHBand="0" w:noVBand="1"/>
+        <w:tblLook w:val="0600" w:firstRow="0" w:lastRow="0" w:firstColumn="0" w:lastColumn="0" w:noHBand="1" w:noVBand="1"/>
       </w:tblPr>
       <w:tblGrid>
         <w:gridCol w:w="8388"/>
@@ -589,7 +589,7 @@
                 <w:noProof/>
               </w:rPr>
               <w:drawing>
-                <wp:inline distT="0" distB="0" distL="0" distR="0" wp14:anchorId="5FC0C67F" wp14:editId="46EB8635">
+                <wp:inline distT="0" distB="0" distL="0" distR="0" wp14:anchorId="5FC0C67F" wp14:editId="5E7A991A">
                   <wp:extent cx="5189517" cy="1732915"/>
                   <wp:effectExtent l="0" t="0" r="0" b="635"/>
                   <wp:docPr id="1167665518" name="Picture 9"/>
@@ -618,7 +618,7 @@
                         <pic:spPr>
                           <a:xfrm>
                             <a:off x="0" y="0"/>
-                            <a:ext cx="5238259" cy="1749191"/>
+                            <a:ext cx="5189517" cy="1732915"/>
                           </a:xfrm>
                           <a:prstGeom prst="rect">
                             <a:avLst/>
@@ -1785,6 +1785,99 @@
       </w:tblBorders>
     </w:tblPr>
   </w:style>
+  <w:style w:type="table" w:styleId="PlainTable3">
+    <w:name w:val="Plain Table 3"/>
+    <w:basedOn w:val="TableNormal"/>
+    <w:uiPriority w:val="43"/>
+    <w:rsid w:val="00C41BB9"/>
+    <w:pPr>
+      <w:spacing w:after="0" w:line="240" w:lineRule="auto"/>
+    </w:pPr>
+    <w:tblPr>
+      <w:tblStyleRowBandSize w:val="1"/>
+      <w:tblStyleColBandSize w:val="1"/>
+    </w:tblPr>
+    <w:tblStylePr w:type="firstRow">
+      <w:rPr>
+        <w:b/>
+        <w:bCs/>
+        <w:caps/>
+      </w:rPr>
+      <w:tblPr/>
+      <w:tcPr>
+        <w:tcBorders>
+          <w:bottom w:val="single" w:sz="4" w:space="0" w:color="7F7F7F" w:themeColor="text1" w:themeTint="80"/>
+        </w:tcBorders>
+      </w:tcPr>
+    </w:tblStylePr>
+    <w:tblStylePr w:type="lastRow">
+      <w:rPr>
+        <w:b/>
+        <w:bCs/>
+        <w:caps/>
+      </w:rPr>
+      <w:tblPr/>
+      <w:tcPr>
+        <w:tcBorders>
+          <w:top w:val="nil"/>
+        </w:tcBorders>
+      </w:tcPr>
+    </w:tblStylePr>
+    <w:tblStylePr w:type="firstCol">
+      <w:rPr>
+        <w:b/>
+        <w:bCs/>
+        <w:caps/>
+      </w:rPr>
+      <w:tblPr/>
+      <w:tcPr>
+        <w:tcBorders>
+          <w:right w:val="single" w:sz="4" w:space="0" w:color="7F7F7F" w:themeColor="text1" w:themeTint="80"/>
+        </w:tcBorders>
+      </w:tcPr>
+    </w:tblStylePr>
+    <w:tblStylePr w:type="lastCol">
+      <w:rPr>
+        <w:b/>
+        <w:bCs/>
+        <w:caps/>
+      </w:rPr>
+      <w:tblPr/>
+      <w:tcPr>
+        <w:tcBorders>
+          <w:left w:val="nil"/>
+        </w:tcBorders>
+      </w:tcPr>
+    </w:tblStylePr>
+    <w:tblStylePr w:type="band1Vert">
+      <w:tblPr/>
+      <w:tcPr>
+        <w:shd w:val="clear" w:color="auto" w:fill="F2F2F2" w:themeFill="background1" w:themeFillShade="F2"/>
+      </w:tcPr>
+    </w:tblStylePr>
+    <w:tblStylePr w:type="band1Horz">
+      <w:tblPr/>
+      <w:tcPr>
+        <w:shd w:val="clear" w:color="auto" w:fill="F2F2F2" w:themeFill="background1" w:themeFillShade="F2"/>
+      </w:tcPr>
+    </w:tblStylePr>
+    <w:tblStylePr w:type="neCell">
+      <w:tblPr/>
+      <w:tcPr>
+        <w:tcBorders>
+          <w:left w:val="nil"/>
+        </w:tcBorders>
+      </w:tcPr>
+    </w:tblStylePr>
+    <w:tblStylePr w:type="nwCell">
+      <w:tblPr/>
+      <w:tcPr>
+        <w:tcBorders>
+          <w:right w:val="nil"/>
+        </w:tcBorders>
+      </w:tcPr>
+    </w:tblStylePr>
+  </w:style>
 </w:styles>
 </file>
 

</xml_diff>